<commit_message>
#3 added agenda for workshop iteration 1
</commit_message>
<xml_diff>
--- a/Iteration_1/Requirements_Docs/mConc_Iteration_1_overviewWorkshop.docx
+++ b/Iteration_1/Requirements_Docs/mConc_Iteration_1_overviewWorkshop.docx
@@ -271,6 +271,12 @@
                 <w:rFonts w:cs="Arial"/>
                 <w:lang w:val="en-US"/>
               </w:rPr>
+            </w:r>
+            <w:r>
+              <w:rPr>
+                <w:rFonts w:cs="Arial"/>
+                <w:lang w:val="en-US"/>
+              </w:rPr>
               <w:fldChar w:fldCharType="separate"/>
             </w:r>
             <w:r>
@@ -342,6 +348,12 @@
                 <w:rFonts w:cs="Arial"/>
                 <w:lang w:val="en-US"/>
               </w:rPr>
+            </w:r>
+            <w:r>
+              <w:rPr>
+                <w:rFonts w:cs="Arial"/>
+                <w:lang w:val="en-US"/>
+              </w:rPr>
               <w:fldChar w:fldCharType="separate"/>
             </w:r>
             <w:r>
@@ -385,6 +397,12 @@
                 <w:rFonts w:cs="Arial"/>
                 <w:lang w:val="en-US"/>
               </w:rPr>
+            </w:r>
+            <w:r>
+              <w:rPr>
+                <w:rFonts w:cs="Arial"/>
+                <w:lang w:val="en-US"/>
+              </w:rPr>
               <w:fldChar w:fldCharType="separate"/>
             </w:r>
             <w:r>
@@ -499,6 +517,12 @@
                 <w:lang w:val="en-US"/>
               </w:rPr>
               <w:instrText xml:space="preserve"> REF _Ref448236688 \h </w:instrText>
+            </w:r>
+            <w:r>
+              <w:rPr>
+                <w:rFonts w:cs="Arial"/>
+                <w:lang w:val="en-US"/>
+              </w:rPr>
             </w:r>
             <w:r>
               <w:rPr>
@@ -642,6 +666,12 @@
                 <w:rFonts w:cs="Arial"/>
                 <w:lang w:val="en-US"/>
               </w:rPr>
+            </w:r>
+            <w:r>
+              <w:rPr>
+                <w:rFonts w:cs="Arial"/>
+                <w:lang w:val="en-US"/>
+              </w:rPr>
               <w:fldChar w:fldCharType="separate"/>
             </w:r>
             <w:r>
@@ -685,6 +715,12 @@
                 <w:rFonts w:cs="Arial"/>
                 <w:lang w:val="en-US"/>
               </w:rPr>
+            </w:r>
+            <w:r>
+              <w:rPr>
+                <w:rFonts w:cs="Arial"/>
+                <w:lang w:val="en-US"/>
+              </w:rPr>
               <w:fldChar w:fldCharType="separate"/>
             </w:r>
             <w:r>
@@ -826,6 +862,12 @@
                 <w:rFonts w:cs="Arial"/>
                 <w:lang w:val="en-US"/>
               </w:rPr>
+            </w:r>
+            <w:r>
+              <w:rPr>
+                <w:rFonts w:cs="Arial"/>
+                <w:lang w:val="en-US"/>
+              </w:rPr>
               <w:fldChar w:fldCharType="separate"/>
             </w:r>
             <w:r>
@@ -848,23 +890,7 @@
                 <w:rFonts w:cs="Arial"/>
                 <w:lang w:val="en-US"/>
               </w:rPr>
-              <w:t xml:space="preserve">). It is useful to instantiate the </w:t>
-            </w:r>
-            <w:proofErr w:type="gramStart"/>
-            <w:r>
-              <w:rPr>
-                <w:rFonts w:cs="Arial"/>
-                <w:lang w:val="en-US"/>
-              </w:rPr>
-              <w:t>more broad</w:t>
-            </w:r>
-            <w:proofErr w:type="gramEnd"/>
-            <w:r>
-              <w:rPr>
-                <w:rFonts w:cs="Arial"/>
-                <w:lang w:val="en-US"/>
-              </w:rPr>
-              <w:t xml:space="preserve"> general usage context elicited in the workshop for every concrete situation in detail to capture the specific detailed usage context for every situation. </w:t>
+              <w:t xml:space="preserve">). It is useful to instantiate the more broad general usage context elicited in the workshop for every concrete situation in detail to capture the specific detailed usage context for every situation. </w:t>
             </w:r>
           </w:p>
         </w:tc>
@@ -1085,6 +1111,12 @@
                 <w:rFonts w:cs="Arial"/>
                 <w:lang w:val="en-US"/>
               </w:rPr>
+            </w:r>
+            <w:r>
+              <w:rPr>
+                <w:rFonts w:cs="Arial"/>
+                <w:lang w:val="en-US"/>
+              </w:rPr>
               <w:fldChar w:fldCharType="separate"/>
             </w:r>
             <w:r>
@@ -1107,23 +1139,7 @@
                 <w:rFonts w:cs="Arial"/>
                 <w:lang w:val="en-US"/>
               </w:rPr>
-              <w:t xml:space="preserve">). Again instantiate the </w:t>
-            </w:r>
-            <w:proofErr w:type="gramStart"/>
-            <w:r>
-              <w:rPr>
-                <w:rFonts w:cs="Arial"/>
-                <w:lang w:val="en-US"/>
-              </w:rPr>
-              <w:t>more broad</w:t>
-            </w:r>
-            <w:proofErr w:type="gramEnd"/>
-            <w:r>
-              <w:rPr>
-                <w:rFonts w:cs="Arial"/>
-                <w:lang w:val="en-US"/>
-              </w:rPr>
-              <w:t xml:space="preserve"> general usage context elicited in the workshop for every concrete situation in detail. If it turns out that there are more than 4 completely different usage contexts within on single app the interaction designer should discuss with the project management if this should really be one single app – or if a portfolio with different apps for completely different usage context might be more suitable.</w:t>
+              <w:t>). Again instantiate the more broad general usage context elicited in the workshop for every concrete situation in detail. If it turns out that there are more than 4 completely different usage contexts within on single app the interaction designer should discuss with the project management if this should really be one single app – or if a portfolio with different apps for completely different usage context might be more suitable.</w:t>
             </w:r>
           </w:p>
         </w:tc>
@@ -1209,6 +1225,12 @@
                 <w:rFonts w:cs="Arial"/>
                 <w:lang w:val="en-US"/>
               </w:rPr>
+            </w:r>
+            <w:r>
+              <w:rPr>
+                <w:rFonts w:cs="Arial"/>
+                <w:lang w:val="en-US"/>
+              </w:rPr>
               <w:fldChar w:fldCharType="separate"/>
             </w:r>
             <w:r>
@@ -1336,23 +1358,7 @@
                 <w:rFonts w:cs="Arial"/>
                 <w:lang w:val="en-US"/>
               </w:rPr>
-              <w:t xml:space="preserve">Technical constraints (e.g. selected device, device properties, given technical environment (backend systems) or procedures, UI guidelines) usually derive from overview talks with business experts, developers, architects and as-is descriptions. In case of disagreement - project management has to decide which way to go. In case of constraints there is often no right or wrong and both positions usually have good reasons for their opinions. </w:t>
-            </w:r>
-            <w:proofErr w:type="gramStart"/>
-            <w:r>
-              <w:rPr>
-                <w:rFonts w:cs="Arial"/>
-                <w:lang w:val="en-US"/>
-              </w:rPr>
-              <w:t>Nevertheless</w:t>
-            </w:r>
-            <w:proofErr w:type="gramEnd"/>
-            <w:r>
-              <w:rPr>
-                <w:rFonts w:cs="Arial"/>
-                <w:lang w:val="en-US"/>
-              </w:rPr>
-              <w:t xml:space="preserve"> constraints are limiting the opportunities and flexibility of the interaction concept.</w:t>
+              <w:t>Technical constraints (e.g. selected device, device properties, given technical environment (backend systems) or procedures, UI guidelines) usually derive from overview talks with business experts, developers, architects and as-is descriptions. In case of disagreement - project management has to decide which way to go. In case of constraints there is often no right or wrong and both positions usually have good reasons for their opinions. Nevertheless constraints are limiting the opportunities and flexibility of the interaction concept.</w:t>
             </w:r>
           </w:p>
           <w:p>
@@ -1468,6 +1474,409 @@
         </w:tc>
       </w:tr>
     </w:tbl>
+    <w:p/>
+    <w:tbl>
+      <w:tblPr>
+        <w:tblStyle w:val="Tabellenraster"/>
+        <w:tblW w:w="0" w:type="auto"/>
+        <w:tblLook w:val="04A0" w:firstRow="1" w:lastRow="0" w:firstColumn="1" w:lastColumn="0" w:noHBand="0" w:noVBand="1"/>
+      </w:tblPr>
+      <w:tblGrid>
+        <w:gridCol w:w="9056"/>
+      </w:tblGrid>
+      <w:tr>
+        <w:trPr>
+          <w:cnfStyle w:val="100000000000" w:firstRow="1" w:lastRow="0" w:firstColumn="0" w:lastColumn="0" w:oddVBand="0" w:evenVBand="0" w:oddHBand="0" w:evenHBand="0" w:firstRowFirstColumn="0" w:firstRowLastColumn="0" w:lastRowFirstColumn="0" w:lastRowLastColumn="0"/>
+        </w:trPr>
+        <w:tc>
+          <w:tcPr>
+            <w:tcW w:w="9062" w:type="dxa"/>
+          </w:tcPr>
+          <w:p>
+            <w:pPr>
+              <w:jc w:val="center"/>
+              <w:rPr>
+                <w:lang w:val="en-US"/>
+              </w:rPr>
+            </w:pPr>
+            <w:r>
+              <w:rPr>
+                <w:lang w:val="en-US"/>
+              </w:rPr>
+              <w:t>Expected Outcomes</w:t>
+            </w:r>
+          </w:p>
+        </w:tc>
+      </w:tr>
+      <w:tr>
+        <w:tc>
+          <w:tcPr>
+            <w:tcW w:w="9062" w:type="dxa"/>
+          </w:tcPr>
+          <w:p>
+            <w:pPr>
+              <w:rPr>
+                <w:lang w:val="en-US"/>
+              </w:rPr>
+            </w:pPr>
+            <w:r>
+              <w:rPr>
+                <w:lang w:val="en-US"/>
+              </w:rPr>
+              <w:t>relevant stakeholders, their roles in the project and their goals</w:t>
+            </w:r>
+          </w:p>
+        </w:tc>
+      </w:tr>
+      <w:tr>
+        <w:trPr>
+          <w:cnfStyle w:val="000000010000" w:firstRow="0" w:lastRow="0" w:firstColumn="0" w:lastColumn="0" w:oddVBand="0" w:evenVBand="0" w:oddHBand="0" w:evenHBand="1" w:firstRowFirstColumn="0" w:firstRowLastColumn="0" w:lastRowFirstColumn="0" w:lastRowLastColumn="0"/>
+        </w:trPr>
+        <w:tc>
+          <w:tcPr>
+            <w:tcW w:w="9062" w:type="dxa"/>
+          </w:tcPr>
+          <w:p>
+            <w:pPr>
+              <w:rPr>
+                <w:lang w:val="en-US"/>
+              </w:rPr>
+            </w:pPr>
+            <w:r>
+              <w:rPr>
+                <w:lang w:val="en-US"/>
+              </w:rPr>
+              <w:t>characteristics of end users</w:t>
+            </w:r>
+          </w:p>
+        </w:tc>
+      </w:tr>
+      <w:tr>
+        <w:tc>
+          <w:tcPr>
+            <w:tcW w:w="9062" w:type="dxa"/>
+          </w:tcPr>
+          <w:p>
+            <w:pPr>
+              <w:rPr>
+                <w:lang w:val="en-US"/>
+              </w:rPr>
+            </w:pPr>
+            <w:r>
+              <w:rPr>
+                <w:lang w:val="en-US"/>
+              </w:rPr>
+              <w:t>as-is situations and current problems</w:t>
+            </w:r>
+          </w:p>
+        </w:tc>
+      </w:tr>
+      <w:tr>
+        <w:trPr>
+          <w:cnfStyle w:val="000000010000" w:firstRow="0" w:lastRow="0" w:firstColumn="0" w:lastColumn="0" w:oddVBand="0" w:evenVBand="0" w:oddHBand="0" w:evenHBand="1" w:firstRowFirstColumn="0" w:firstRowLastColumn="0" w:lastRowFirstColumn="0" w:lastRowLastColumn="0"/>
+        </w:trPr>
+        <w:tc>
+          <w:tcPr>
+            <w:tcW w:w="9062" w:type="dxa"/>
+          </w:tcPr>
+          <w:p>
+            <w:pPr>
+              <w:rPr>
+                <w:lang w:val="en-US"/>
+              </w:rPr>
+            </w:pPr>
+            <w:r>
+              <w:rPr>
+                <w:lang w:val="en-US"/>
+              </w:rPr>
+              <w:t xml:space="preserve">to-be situations including activities that require mobile support </w:t>
+            </w:r>
+          </w:p>
+        </w:tc>
+      </w:tr>
+      <w:tr>
+        <w:tc>
+          <w:tcPr>
+            <w:tcW w:w="9062" w:type="dxa"/>
+          </w:tcPr>
+          <w:p>
+            <w:pPr>
+              <w:rPr>
+                <w:lang w:val="en-US"/>
+              </w:rPr>
+            </w:pPr>
+            <w:r>
+              <w:rPr>
+                <w:lang w:val="en-US"/>
+              </w:rPr>
+              <w:t>usage context</w:t>
+            </w:r>
+          </w:p>
+        </w:tc>
+      </w:tr>
+      <w:tr>
+        <w:trPr>
+          <w:cnfStyle w:val="000000010000" w:firstRow="0" w:lastRow="0" w:firstColumn="0" w:lastColumn="0" w:oddVBand="0" w:evenVBand="0" w:oddHBand="0" w:evenHBand="1" w:firstRowFirstColumn="0" w:firstRowLastColumn="0" w:lastRowFirstColumn="0" w:lastRowLastColumn="0"/>
+        </w:trPr>
+        <w:tc>
+          <w:tcPr>
+            <w:tcW w:w="9062" w:type="dxa"/>
+          </w:tcPr>
+          <w:p>
+            <w:pPr>
+              <w:rPr>
+                <w:lang w:val="en-US"/>
+              </w:rPr>
+            </w:pPr>
+            <w:r>
+              <w:rPr>
+                <w:lang w:val="en-US"/>
+              </w:rPr>
+              <w:t>main system functions</w:t>
+            </w:r>
+          </w:p>
+        </w:tc>
+      </w:tr>
+    </w:tbl>
+    <w:p/>
+    <w:tbl>
+      <w:tblPr>
+        <w:tblStyle w:val="Tabellenraster"/>
+        <w:tblW w:w="0" w:type="auto"/>
+        <w:tblLook w:val="04A0" w:firstRow="1" w:lastRow="0" w:firstColumn="1" w:lastColumn="0" w:noHBand="0" w:noVBand="1"/>
+      </w:tblPr>
+      <w:tblGrid>
+        <w:gridCol w:w="7361"/>
+        <w:gridCol w:w="1695"/>
+      </w:tblGrid>
+      <w:tr>
+        <w:trPr>
+          <w:cnfStyle w:val="100000000000" w:firstRow="1" w:lastRow="0" w:firstColumn="0" w:lastColumn="0" w:oddVBand="0" w:evenVBand="0" w:oddHBand="0" w:evenHBand="0" w:firstRowFirstColumn="0" w:firstRowLastColumn="0" w:lastRowFirstColumn="0" w:lastRowLastColumn="0"/>
+        </w:trPr>
+        <w:tc>
+          <w:tcPr>
+            <w:tcW w:w="9062" w:type="dxa"/>
+            <w:gridSpan w:val="2"/>
+          </w:tcPr>
+          <w:p>
+            <w:pPr>
+              <w:jc w:val="center"/>
+              <w:rPr>
+                <w:lang w:val="en-US"/>
+              </w:rPr>
+            </w:pPr>
+            <w:r>
+              <w:rPr>
+                <w:lang w:val="en-US"/>
+              </w:rPr>
+              <w:t>Agenda</w:t>
+            </w:r>
+          </w:p>
+        </w:tc>
+      </w:tr>
+      <w:tr>
+        <w:tc>
+          <w:tcPr>
+            <w:tcW w:w="7366" w:type="dxa"/>
+          </w:tcPr>
+          <w:p>
+            <w:pPr>
+              <w:rPr>
+                <w:lang w:val="en-US"/>
+              </w:rPr>
+            </w:pPr>
+            <w:r>
+              <w:rPr>
+                <w:lang w:val="en-US"/>
+              </w:rPr>
+              <w:t>Elicit information about involved stakeholders (including their roles and goals) and end user characteristics</w:t>
+            </w:r>
+          </w:p>
+        </w:tc>
+        <w:tc>
+          <w:tcPr>
+            <w:tcW w:w="1696" w:type="dxa"/>
+          </w:tcPr>
+          <w:p>
+            <w:pPr>
+              <w:rPr>
+                <w:lang w:val="en-US"/>
+              </w:rPr>
+            </w:pPr>
+          </w:p>
+        </w:tc>
+      </w:tr>
+      <w:tr>
+        <w:trPr>
+          <w:cnfStyle w:val="000000010000" w:firstRow="0" w:lastRow="0" w:firstColumn="0" w:lastColumn="0" w:oddVBand="0" w:evenVBand="0" w:oddHBand="0" w:evenHBand="1" w:firstRowFirstColumn="0" w:firstRowLastColumn="0" w:lastRowFirstColumn="0" w:lastRowLastColumn="0"/>
+        </w:trPr>
+        <w:tc>
+          <w:tcPr>
+            <w:tcW w:w="7366" w:type="dxa"/>
+          </w:tcPr>
+          <w:p>
+            <w:pPr>
+              <w:rPr>
+                <w:lang w:val="en-US"/>
+              </w:rPr>
+            </w:pPr>
+            <w:r>
+              <w:rPr>
+                <w:lang w:val="en-US"/>
+              </w:rPr>
+              <w:t>Elicit as-is situations and current problems</w:t>
+            </w:r>
+          </w:p>
+        </w:tc>
+        <w:tc>
+          <w:tcPr>
+            <w:tcW w:w="1696" w:type="dxa"/>
+          </w:tcPr>
+          <w:p>
+            <w:pPr>
+              <w:rPr>
+                <w:lang w:val="en-US"/>
+              </w:rPr>
+            </w:pPr>
+          </w:p>
+        </w:tc>
+      </w:tr>
+      <w:tr>
+        <w:tc>
+          <w:tcPr>
+            <w:tcW w:w="7366" w:type="dxa"/>
+          </w:tcPr>
+          <w:p>
+            <w:pPr>
+              <w:rPr>
+                <w:lang w:val="en-US"/>
+              </w:rPr>
+            </w:pPr>
+            <w:r>
+              <w:rPr>
+                <w:lang w:val="en-US"/>
+              </w:rPr>
+              <w:t>Break</w:t>
+            </w:r>
+          </w:p>
+        </w:tc>
+        <w:tc>
+          <w:tcPr>
+            <w:tcW w:w="1696" w:type="dxa"/>
+          </w:tcPr>
+          <w:p>
+            <w:pPr>
+              <w:rPr>
+                <w:lang w:val="en-US"/>
+              </w:rPr>
+            </w:pPr>
+          </w:p>
+        </w:tc>
+      </w:tr>
+      <w:tr>
+        <w:trPr>
+          <w:cnfStyle w:val="000000010000" w:firstRow="0" w:lastRow="0" w:firstColumn="0" w:lastColumn="0" w:oddVBand="0" w:evenVBand="0" w:oddHBand="0" w:evenHBand="1" w:firstRowFirstColumn="0" w:firstRowLastColumn="0" w:lastRowFirstColumn="0" w:lastRowLastColumn="0"/>
+        </w:trPr>
+        <w:tc>
+          <w:tcPr>
+            <w:tcW w:w="7366" w:type="dxa"/>
+          </w:tcPr>
+          <w:p>
+            <w:pPr>
+              <w:rPr>
+                <w:lang w:val="en-US"/>
+              </w:rPr>
+            </w:pPr>
+            <w:r>
+              <w:rPr>
+                <w:lang w:val="en-US"/>
+              </w:rPr>
+              <w:t>Elicit to-be situations including mobile activities and information about usage context</w:t>
+            </w:r>
+          </w:p>
+        </w:tc>
+        <w:tc>
+          <w:tcPr>
+            <w:tcW w:w="1696" w:type="dxa"/>
+          </w:tcPr>
+          <w:p>
+            <w:pPr>
+              <w:rPr>
+                <w:lang w:val="en-US"/>
+              </w:rPr>
+            </w:pPr>
+          </w:p>
+        </w:tc>
+      </w:tr>
+      <w:tr>
+        <w:tc>
+          <w:tcPr>
+            <w:tcW w:w="7366" w:type="dxa"/>
+          </w:tcPr>
+          <w:p>
+            <w:pPr>
+              <w:rPr>
+                <w:lang w:val="en-US"/>
+              </w:rPr>
+            </w:pPr>
+            <w:r>
+              <w:rPr>
+                <w:lang w:val="en-US"/>
+              </w:rPr>
+              <w:t>Elicit main system functions</w:t>
+            </w:r>
+          </w:p>
+        </w:tc>
+        <w:tc>
+          <w:tcPr>
+            <w:tcW w:w="1696" w:type="dxa"/>
+          </w:tcPr>
+          <w:p>
+            <w:pPr>
+              <w:rPr>
+                <w:lang w:val="en-US"/>
+              </w:rPr>
+            </w:pPr>
+          </w:p>
+        </w:tc>
+      </w:tr>
+      <w:tr>
+        <w:trPr>
+          <w:cnfStyle w:val="000000010000" w:firstRow="0" w:lastRow="0" w:firstColumn="0" w:lastColumn="0" w:oddVBand="0" w:evenVBand="0" w:oddHBand="0" w:evenHBand="1" w:firstRowFirstColumn="0" w:firstRowLastColumn="0" w:lastRowFirstColumn="0" w:lastRowLastColumn="0"/>
+        </w:trPr>
+        <w:tc>
+          <w:tcPr>
+            <w:tcW w:w="7366" w:type="dxa"/>
+          </w:tcPr>
+          <w:p>
+            <w:pPr>
+              <w:rPr>
+                <w:lang w:val="en-US"/>
+              </w:rPr>
+            </w:pPr>
+            <w:r>
+              <w:rPr>
+                <w:lang w:val="en-US"/>
+              </w:rPr>
+              <w:t>Wrap-up and next steps</w:t>
+            </w:r>
+          </w:p>
+        </w:tc>
+        <w:tc>
+          <w:tcPr>
+            <w:tcW w:w="1696" w:type="dxa"/>
+          </w:tcPr>
+          <w:p>
+            <w:pPr>
+              <w:rPr>
+                <w:lang w:val="en-US"/>
+              </w:rPr>
+            </w:pPr>
+          </w:p>
+        </w:tc>
+      </w:tr>
+    </w:tbl>
+    <w:p/>
     <w:p>
       <w:bookmarkStart w:id="0" w:name="_GoBack"/>
       <w:bookmarkEnd w:id="0"/>

</xml_diff>